<commit_message>
1er costruccion clase tablero
Se sube el primer avance del proyecto Othello en la carpeta Codigo.

se realizo la implementacion de la clase tablero, en la que en este momento se realiza lo siguiente:

con el constructor asigna la memoria dinamica para la matriz 8x8 y luego inicializa la matriz, despues en el main se crea el objeto miTablero e imprime la matriz para visualizarla,  y con el destructor libera la mamoria dinamica de la matriz.

Tambien se agrega el metodo memoriaDinamicaTablero() en el archivo informe parcial informatica 2 2023-2, que contenido en la carpeta Analisis.
</commit_message>
<xml_diff>
--- a/Analisis/informe parcial informatica 2 2023-2.docx
+++ b/Analisis/informe parcial informatica 2 2023-2.docx
@@ -16,19 +16,8 @@
           <w:sz w:val="28"/>
           <w:szCs w:val="28"/>
         </w:rPr>
-        <w:t xml:space="preserve">Implementación del juego de mesa </w:t>
-      </w:r>
-      <w:proofErr w:type="spellStart"/>
-      <w:r>
-        <w:rPr>
-          <w:b/>
-          <w:bCs/>
-          <w:sz w:val="28"/>
-          <w:szCs w:val="28"/>
-        </w:rPr>
-        <w:t>Othello</w:t>
-      </w:r>
-      <w:proofErr w:type="spellEnd"/>
+        <w:t>Implementación del juego de mesa Othello</w:t>
+      </w:r>
     </w:p>
     <w:p>
       <w:pPr>
@@ -40,21 +29,7 @@
         <w:rPr>
           <w:lang w:val="es-MX"/>
         </w:rPr>
-        <w:t xml:space="preserve">Para este proyecto se nos presenta el juego de estrategia </w:t>
-      </w:r>
-      <w:proofErr w:type="spellStart"/>
-      <w:r>
-        <w:rPr>
-          <w:lang w:val="es-MX"/>
-        </w:rPr>
-        <w:t>Othello</w:t>
-      </w:r>
-      <w:proofErr w:type="spellEnd"/>
-      <w:r>
-        <w:rPr>
-          <w:lang w:val="es-MX"/>
-        </w:rPr>
-        <w:t>, que es un juego de estrategia, la idea es modelar la lógica del juego y desarrollar una interfaz gráfica que permita su juego digital.</w:t>
+        <w:t>Para este proyecto se nos presenta el juego de estrategia Othello, que es un juego de estrategia, la idea es modelar la lógica del juego y desarrollar una interfaz gráfica que permita su juego digital.</w:t>
       </w:r>
     </w:p>
     <w:p>
@@ -64,15 +39,7 @@
     </w:p>
     <w:p>
       <w:r>
-        <w:t xml:space="preserve">Definir las reglas y la lógica del juego </w:t>
-      </w:r>
-      <w:proofErr w:type="spellStart"/>
-      <w:r>
-        <w:t>Othello</w:t>
-      </w:r>
-      <w:proofErr w:type="spellEnd"/>
-      <w:r>
-        <w:t>.</w:t>
+        <w:t>Definir las reglas y la lógica del juego Othello.</w:t>
       </w:r>
     </w:p>
     <w:p>
@@ -160,13 +127,8 @@
           <w:numId w:val="2"/>
         </w:numPr>
       </w:pPr>
-      <w:proofErr w:type="spellStart"/>
-      <w:r>
-        <w:t>ReglasOthello</w:t>
-      </w:r>
-      <w:proofErr w:type="spellEnd"/>
-      <w:r>
-        <w:t>: Gestiona las reglas del juego, como la legalidad de las jugadas y el cálculo de puntos.</w:t>
+      <w:r>
+        <w:t>ReglasOthello: Gestiona las reglas del juego, como la legalidad de las jugadas y el cálculo de puntos.</w:t>
       </w:r>
     </w:p>
     <w:p>
@@ -177,13 +139,8 @@
           <w:numId w:val="2"/>
         </w:numPr>
       </w:pPr>
-      <w:proofErr w:type="spellStart"/>
-      <w:r>
-        <w:t>Menu</w:t>
-      </w:r>
-      <w:proofErr w:type="spellEnd"/>
-      <w:r>
-        <w:t>: permite seleccionar si se desea jugar, revisar el histórico de todas las partidas.</w:t>
+      <w:r>
+        <w:t>Menu: permite seleccionar si se desea jugar, revisar el histórico de todas las partidas.</w:t>
       </w:r>
     </w:p>
     <w:p>
@@ -203,7 +160,214 @@
           <w:b/>
           <w:bCs/>
         </w:rPr>
-        <w:t>Clase Tablero</w:t>
+        <w:t>Clase Tablero:</w:t>
+      </w:r>
+    </w:p>
+    <w:p>
+      <w:pPr>
+        <w:pStyle w:val="Prrafodelista"/>
+        <w:numPr>
+          <w:ilvl w:val="0"/>
+          <w:numId w:val="3"/>
+        </w:numPr>
+      </w:pPr>
+      <w:r>
+        <w:t>Atributos:</w:t>
+      </w:r>
+    </w:p>
+    <w:p>
+      <w:pPr>
+        <w:pStyle w:val="Prrafodelista"/>
+        <w:numPr>
+          <w:ilvl w:val="0"/>
+          <w:numId w:val="4"/>
+        </w:numPr>
+      </w:pPr>
+      <w:r>
+        <w:t>casillas: Una matriz bidimensional que representa las casillas del tablero, donde cada casilla puede estar vacía o contener una ficha blanca o negra.</w:t>
+      </w:r>
+    </w:p>
+    <w:p>
+      <w:pPr>
+        <w:pStyle w:val="Prrafodelista"/>
+      </w:pPr>
+    </w:p>
+    <w:p>
+      <w:pPr>
+        <w:pStyle w:val="Prrafodelista"/>
+        <w:numPr>
+          <w:ilvl w:val="0"/>
+          <w:numId w:val="3"/>
+        </w:numPr>
+        <w:ind w:left="360"/>
+      </w:pPr>
+      <w:r>
+        <w:t>Métodos:</w:t>
+      </w:r>
+    </w:p>
+    <w:p>
+      <w:pPr>
+        <w:pStyle w:val="Prrafodelista"/>
+        <w:numPr>
+          <w:ilvl w:val="0"/>
+          <w:numId w:val="5"/>
+        </w:numPr>
+      </w:pPr>
+      <w:r>
+        <w:t>memoriaDinamicaTablero(): asignación de memoria dinámica para la matriz bidimensional</w:t>
+      </w:r>
+    </w:p>
+    <w:p>
+      <w:pPr>
+        <w:pStyle w:val="Prrafodelista"/>
+        <w:numPr>
+          <w:ilvl w:val="0"/>
+          <w:numId w:val="5"/>
+        </w:numPr>
+      </w:pPr>
+      <w:r>
+        <w:t>inicializarTablero(): Inicializa el tablero con las fichas iniciales en las posiciones correctas.</w:t>
+      </w:r>
+    </w:p>
+    <w:p>
+      <w:pPr>
+        <w:pStyle w:val="Prrafodelista"/>
+        <w:numPr>
+          <w:ilvl w:val="0"/>
+          <w:numId w:val="5"/>
+        </w:numPr>
+      </w:pPr>
+      <w:r>
+        <w:t>imprimirTablero(): Muestra el estado actual del tablero en la pantalla.</w:t>
+      </w:r>
+    </w:p>
+    <w:p>
+      <w:pPr>
+        <w:pStyle w:val="Prrafodelista"/>
+        <w:numPr>
+          <w:ilvl w:val="0"/>
+          <w:numId w:val="5"/>
+        </w:numPr>
+      </w:pPr>
+      <w:r>
+        <w:t>realizarJugada(fila, columna, jugador): Registra una jugada en el tablero, verifica su legalidad y actualiza las fichas según las reglas del juego.</w:t>
+      </w:r>
+    </w:p>
+    <w:p>
+      <w:pPr>
+        <w:pStyle w:val="Prrafodelista"/>
+        <w:numPr>
+          <w:ilvl w:val="0"/>
+          <w:numId w:val="5"/>
+        </w:numPr>
+      </w:pPr>
+      <w:r>
+        <w:t>comprobarLegalidad(fila, columna, jugador): Verifica si una jugada es legal según las reglas de Otelo.</w:t>
+      </w:r>
+    </w:p>
+    <w:p>
+      <w:pPr>
+        <w:pStyle w:val="Prrafodelista"/>
+        <w:numPr>
+          <w:ilvl w:val="0"/>
+          <w:numId w:val="5"/>
+        </w:numPr>
+      </w:pPr>
+      <w:r>
+        <w:t>obtenerCasilla(fila, columna): Devuelve el contenido de una casilla específica del tablero.</w:t>
+      </w:r>
+    </w:p>
+    <w:p>
+      <w:pPr>
+        <w:rPr>
+          <w:b/>
+          <w:bCs/>
+        </w:rPr>
+      </w:pPr>
+      <w:r>
+        <w:rPr>
+          <w:b/>
+          <w:bCs/>
+        </w:rPr>
+        <w:t>Clase Ficha:</w:t>
+      </w:r>
+    </w:p>
+    <w:p>
+      <w:pPr>
+        <w:pStyle w:val="Prrafodelista"/>
+        <w:numPr>
+          <w:ilvl w:val="0"/>
+          <w:numId w:val="3"/>
+        </w:numPr>
+      </w:pPr>
+      <w:r>
+        <w:t>Atributos:</w:t>
+      </w:r>
+    </w:p>
+    <w:p>
+      <w:pPr>
+        <w:pStyle w:val="Prrafodelista"/>
+        <w:numPr>
+          <w:ilvl w:val="0"/>
+          <w:numId w:val="6"/>
+        </w:numPr>
+      </w:pPr>
+      <w:r>
+        <w:t>estado: Representa el estado de la ficha, que puede ser "blanca", "negra" o "vacía".</w:t>
+      </w:r>
+    </w:p>
+    <w:p/>
+    <w:p/>
+    <w:p>
+      <w:pPr>
+        <w:pStyle w:val="Prrafodelista"/>
+        <w:numPr>
+          <w:ilvl w:val="0"/>
+          <w:numId w:val="3"/>
+        </w:numPr>
+      </w:pPr>
+      <w:r>
+        <w:t>Métodos:</w:t>
+      </w:r>
+    </w:p>
+    <w:p>
+      <w:pPr>
+        <w:pStyle w:val="Prrafodelista"/>
+        <w:numPr>
+          <w:ilvl w:val="0"/>
+          <w:numId w:val="7"/>
+        </w:numPr>
+      </w:pPr>
+      <w:r>
+        <w:t>cambiarEstado(nuevoEstado): Permite cambiar el estado de la ficha (por ejemplo, de blanca a negra o viceversa).</w:t>
+      </w:r>
+    </w:p>
+    <w:p>
+      <w:pPr>
+        <w:pStyle w:val="Prrafodelista"/>
+        <w:numPr>
+          <w:ilvl w:val="0"/>
+          <w:numId w:val="7"/>
+        </w:numPr>
+      </w:pPr>
+      <w:r>
+        <w:t>obtenerEstado(): Devuelve el estado actual de la ficha.</w:t>
+      </w:r>
+    </w:p>
+    <w:p/>
+    <w:p>
+      <w:pPr>
+        <w:rPr>
+          <w:b/>
+          <w:bCs/>
+        </w:rPr>
+      </w:pPr>
+      <w:r>
+        <w:rPr>
+          <w:b/>
+          <w:bCs/>
+        </w:rPr>
+        <w:t>Clase Jugador</w:t>
       </w:r>
       <w:r>
         <w:rPr>
@@ -230,18 +394,26 @@
         <w:pStyle w:val="Prrafodelista"/>
         <w:numPr>
           <w:ilvl w:val="0"/>
-          <w:numId w:val="4"/>
-        </w:numPr>
-      </w:pPr>
-      <w:r>
-        <w:t>casillas: Una matriz bidimensional que representa las casillas del tablero, donde cada casilla puede estar vacía o contener una ficha blanca o negra.</w:t>
-      </w:r>
-    </w:p>
-    <w:p>
-      <w:pPr>
-        <w:pStyle w:val="Prrafodelista"/>
-      </w:pPr>
-    </w:p>
+          <w:numId w:val="9"/>
+        </w:numPr>
+      </w:pPr>
+      <w:r>
+        <w:t>nombre: El nombre del jugador.</w:t>
+      </w:r>
+    </w:p>
+    <w:p>
+      <w:pPr>
+        <w:pStyle w:val="Prrafodelista"/>
+        <w:numPr>
+          <w:ilvl w:val="0"/>
+          <w:numId w:val="9"/>
+        </w:numPr>
+      </w:pPr>
+      <w:r>
+        <w:t>colorFicha: El color de las fichas del jugador (blanco o negro).</w:t>
+      </w:r>
+    </w:p>
+    <w:p/>
     <w:p>
       <w:pPr>
         <w:pStyle w:val="Prrafodelista"/>
@@ -259,109 +431,11 @@
         <w:pStyle w:val="Prrafodelista"/>
         <w:numPr>
           <w:ilvl w:val="0"/>
-          <w:numId w:val="5"/>
-        </w:numPr>
-      </w:pPr>
-      <w:proofErr w:type="spellStart"/>
-      <w:proofErr w:type="gramStart"/>
-      <w:r>
-        <w:t>inicializarTablero</w:t>
-      </w:r>
-      <w:proofErr w:type="spellEnd"/>
-      <w:r>
-        <w:t>(</w:t>
-      </w:r>
-      <w:proofErr w:type="gramEnd"/>
-      <w:r>
-        <w:t>): Inicializa el tablero con las fichas iniciales en las posiciones correctas.</w:t>
-      </w:r>
-    </w:p>
-    <w:p>
-      <w:pPr>
-        <w:pStyle w:val="Prrafodelista"/>
-        <w:numPr>
-          <w:ilvl w:val="0"/>
-          <w:numId w:val="5"/>
-        </w:numPr>
-      </w:pPr>
-      <w:proofErr w:type="spellStart"/>
-      <w:proofErr w:type="gramStart"/>
-      <w:r>
-        <w:t>imprimirTablero</w:t>
-      </w:r>
-      <w:proofErr w:type="spellEnd"/>
-      <w:r>
-        <w:t>(</w:t>
-      </w:r>
-      <w:proofErr w:type="gramEnd"/>
-      <w:r>
-        <w:t>): Muestra el estado actual del tablero en la pantalla.</w:t>
-      </w:r>
-    </w:p>
-    <w:p>
-      <w:pPr>
-        <w:pStyle w:val="Prrafodelista"/>
-        <w:numPr>
-          <w:ilvl w:val="0"/>
-          <w:numId w:val="5"/>
-        </w:numPr>
-      </w:pPr>
-      <w:proofErr w:type="spellStart"/>
-      <w:proofErr w:type="gramStart"/>
-      <w:r>
-        <w:t>realizarJugada</w:t>
-      </w:r>
-      <w:proofErr w:type="spellEnd"/>
-      <w:r>
-        <w:t>(</w:t>
-      </w:r>
-      <w:proofErr w:type="gramEnd"/>
-      <w:r>
-        <w:t>fila, columna, jugador): Registra una jugada en el tablero, verifica su legalidad y actualiza las fichas según las reglas del juego.</w:t>
-      </w:r>
-    </w:p>
-    <w:p>
-      <w:pPr>
-        <w:pStyle w:val="Prrafodelista"/>
-        <w:numPr>
-          <w:ilvl w:val="0"/>
-          <w:numId w:val="5"/>
-        </w:numPr>
-      </w:pPr>
-      <w:proofErr w:type="spellStart"/>
-      <w:proofErr w:type="gramStart"/>
-      <w:r>
-        <w:t>comprobarLegalidad</w:t>
-      </w:r>
-      <w:proofErr w:type="spellEnd"/>
-      <w:r>
-        <w:t>(</w:t>
-      </w:r>
-      <w:proofErr w:type="gramEnd"/>
-      <w:r>
-        <w:t>fila, columna, jugador): Verifica si una jugada es legal según las reglas de Otelo.</w:t>
-      </w:r>
-    </w:p>
-    <w:p>
-      <w:pPr>
-        <w:pStyle w:val="Prrafodelista"/>
-        <w:numPr>
-          <w:ilvl w:val="0"/>
-          <w:numId w:val="5"/>
-        </w:numPr>
-      </w:pPr>
-      <w:proofErr w:type="spellStart"/>
-      <w:proofErr w:type="gramStart"/>
-      <w:r>
-        <w:t>obtenerCasilla</w:t>
-      </w:r>
-      <w:proofErr w:type="spellEnd"/>
-      <w:r>
-        <w:t>(</w:t>
-      </w:r>
-      <w:proofErr w:type="gramEnd"/>
-      <w:r>
-        <w:t>fila, columna): Devuelve el contenido de una casilla específica del tablero.</w:t>
+          <w:numId w:val="10"/>
+        </w:numPr>
+      </w:pPr>
+      <w:r>
+        <w:t xml:space="preserve">realizarJugada(tablero): Implementa la estrategia del jugador para realizar una jugada en el tablero. </w:t>
       </w:r>
     </w:p>
     <w:p>
@@ -376,7 +450,7 @@
           <w:b/>
           <w:bCs/>
         </w:rPr>
-        <w:t>Clase Ficha</w:t>
+        <w:t>Clase ReglasOthello</w:t>
       </w:r>
       <w:r>
         <w:rPr>
@@ -393,88 +467,6 @@
           <w:ilvl w:val="0"/>
           <w:numId w:val="3"/>
         </w:numPr>
-      </w:pPr>
-      <w:r>
-        <w:t>Atributos:</w:t>
-      </w:r>
-    </w:p>
-    <w:p>
-      <w:pPr>
-        <w:pStyle w:val="Prrafodelista"/>
-        <w:numPr>
-          <w:ilvl w:val="0"/>
-          <w:numId w:val="6"/>
-        </w:numPr>
-      </w:pPr>
-      <w:r>
-        <w:t>estado: Representa el estado de la ficha, que puede ser "blanca", "negra" o "vacía".</w:t>
-      </w:r>
-    </w:p>
-    <w:p/>
-    <w:p/>
-    <w:p>
-      <w:pPr>
-        <w:pStyle w:val="Prrafodelista"/>
-        <w:numPr>
-          <w:ilvl w:val="0"/>
-          <w:numId w:val="3"/>
-        </w:numPr>
-      </w:pPr>
-      <w:r>
-        <w:lastRenderedPageBreak/>
-        <w:t>Métodos:</w:t>
-      </w:r>
-    </w:p>
-    <w:p>
-      <w:pPr>
-        <w:pStyle w:val="Prrafodelista"/>
-        <w:numPr>
-          <w:ilvl w:val="0"/>
-          <w:numId w:val="7"/>
-        </w:numPr>
-      </w:pPr>
-      <w:proofErr w:type="spellStart"/>
-      <w:r>
-        <w:t>cambiarEstado</w:t>
-      </w:r>
-      <w:proofErr w:type="spellEnd"/>
-      <w:r>
-        <w:t>(</w:t>
-      </w:r>
-      <w:proofErr w:type="spellStart"/>
-      <w:r>
-        <w:t>nuevoEstado</w:t>
-      </w:r>
-      <w:proofErr w:type="spellEnd"/>
-      <w:r>
-        <w:t>): Permite cambiar el estado de la ficha (por ejemplo, de blanca a negra o viceversa).</w:t>
-      </w:r>
-    </w:p>
-    <w:p>
-      <w:pPr>
-        <w:pStyle w:val="Prrafodelista"/>
-        <w:numPr>
-          <w:ilvl w:val="0"/>
-          <w:numId w:val="7"/>
-        </w:numPr>
-      </w:pPr>
-      <w:proofErr w:type="spellStart"/>
-      <w:proofErr w:type="gramStart"/>
-      <w:r>
-        <w:t>obtenerEstado</w:t>
-      </w:r>
-      <w:proofErr w:type="spellEnd"/>
-      <w:r>
-        <w:t>(</w:t>
-      </w:r>
-      <w:proofErr w:type="gramEnd"/>
-      <w:r>
-        <w:t>): Devuelve el estado actual de la ficha.</w:t>
-      </w:r>
-    </w:p>
-    <w:p/>
-    <w:p>
-      <w:pPr>
         <w:rPr>
           <w:b/>
           <w:bCs/>
@@ -485,7 +477,77 @@
           <w:b/>
           <w:bCs/>
         </w:rPr>
-        <w:t>Clase Jugador</w:t>
+        <w:t>Métodos:</w:t>
+      </w:r>
+    </w:p>
+    <w:p>
+      <w:pPr>
+        <w:pStyle w:val="Prrafodelista"/>
+        <w:numPr>
+          <w:ilvl w:val="0"/>
+          <w:numId w:val="11"/>
+        </w:numPr>
+      </w:pPr>
+      <w:r>
+        <w:t>esJugadaLegal(tablero, fila, columna, jugador): Verifica si una jugada es legal según las reglas del juego Otelo.</w:t>
+      </w:r>
+    </w:p>
+    <w:p>
+      <w:pPr>
+        <w:pStyle w:val="Prrafodelista"/>
+        <w:numPr>
+          <w:ilvl w:val="0"/>
+          <w:numId w:val="11"/>
+        </w:numPr>
+      </w:pPr>
+      <w:r>
+        <w:t>realizarJugada(tablero, fila, columna, jugador): Realiza una jugada en el tablero y actualiza las fichas de acuerdo con las reglas del juego.</w:t>
+      </w:r>
+    </w:p>
+    <w:p>
+      <w:pPr>
+        <w:pStyle w:val="Prrafodelista"/>
+        <w:numPr>
+          <w:ilvl w:val="0"/>
+          <w:numId w:val="11"/>
+        </w:numPr>
+      </w:pPr>
+      <w:r>
+        <w:t>calcularPuntaje(tablero, jugador): Calcula el puntaje de un jugador en función de las fichas en el tablero.</w:t>
+      </w:r>
+    </w:p>
+    <w:p>
+      <w:pPr>
+        <w:pStyle w:val="Prrafodelista"/>
+        <w:numPr>
+          <w:ilvl w:val="0"/>
+          <w:numId w:val="11"/>
+        </w:numPr>
+      </w:pPr>
+      <w:r>
+        <w:t>determinarGanador(tablero): Determina quién es el ganador del juego basándose en el puntaje de los jugadores.</w:t>
+      </w:r>
+    </w:p>
+    <w:p>
+      <w:pPr>
+        <w:rPr>
+          <w:b/>
+          <w:bCs/>
+        </w:rPr>
+      </w:pPr>
+      <w:r>
+        <w:rPr>
+          <w:b/>
+          <w:bCs/>
+        </w:rPr>
+        <w:t>Clase men</w:t>
+      </w:r>
+      <w:r>
+        <w:rPr>
+          <w:b/>
+          <w:bCs/>
+        </w:rPr>
+        <w:t>u</w:t>
       </w:r>
       <w:r>
         <w:rPr>
@@ -512,28 +574,35 @@
         <w:pStyle w:val="Prrafodelista"/>
         <w:numPr>
           <w:ilvl w:val="0"/>
-          <w:numId w:val="9"/>
-        </w:numPr>
-      </w:pPr>
-      <w:r>
-        <w:t>nombre: El nombre del jugador.</w:t>
-      </w:r>
-    </w:p>
-    <w:p>
-      <w:pPr>
-        <w:pStyle w:val="Prrafodelista"/>
-        <w:numPr>
-          <w:ilvl w:val="0"/>
-          <w:numId w:val="9"/>
-        </w:numPr>
-      </w:pPr>
-      <w:proofErr w:type="spellStart"/>
-      <w:r>
-        <w:t>colorFicha</w:t>
-      </w:r>
-      <w:proofErr w:type="spellEnd"/>
-      <w:r>
-        <w:t>: El color de las fichas del jugador (blanco o negro).</w:t>
+          <w:numId w:val="13"/>
+        </w:numPr>
+      </w:pPr>
+      <w:r>
+        <w:t>menuJuego: opción del menú para poder ingresar al juego.</w:t>
+      </w:r>
+    </w:p>
+    <w:p>
+      <w:pPr>
+        <w:pStyle w:val="Prrafodelista"/>
+        <w:numPr>
+          <w:ilvl w:val="0"/>
+          <w:numId w:val="13"/>
+        </w:numPr>
+      </w:pPr>
+      <w:r>
+        <w:t>menuHistorico: opción del menú para poder cargar el histórico de partidas jugadas.</w:t>
+      </w:r>
+    </w:p>
+    <w:p>
+      <w:pPr>
+        <w:pStyle w:val="Prrafodelista"/>
+        <w:numPr>
+          <w:ilvl w:val="0"/>
+          <w:numId w:val="13"/>
+        </w:numPr>
+      </w:pPr>
+      <w:r>
+        <w:t>menuSalir: opción del menú para salir del juego (o finalizar el programa).</w:t>
       </w:r>
     </w:p>
     <w:p/>
@@ -554,286 +623,11 @@
         <w:pStyle w:val="Prrafodelista"/>
         <w:numPr>
           <w:ilvl w:val="0"/>
-          <w:numId w:val="10"/>
-        </w:numPr>
-      </w:pPr>
-      <w:proofErr w:type="spellStart"/>
-      <w:r>
-        <w:t>realizarJugada</w:t>
-      </w:r>
-      <w:proofErr w:type="spellEnd"/>
-      <w:r>
-        <w:t xml:space="preserve">(tablero): Implementa la estrategia del jugador para realizar una jugada en el tablero. </w:t>
-      </w:r>
-    </w:p>
-    <w:p>
-      <w:pPr>
-        <w:rPr>
-          <w:b/>
-          <w:bCs/>
-        </w:rPr>
-      </w:pPr>
-      <w:r>
-        <w:rPr>
-          <w:b/>
-          <w:bCs/>
-        </w:rPr>
-        <w:t xml:space="preserve">Clase </w:t>
-      </w:r>
-      <w:proofErr w:type="spellStart"/>
-      <w:r>
-        <w:rPr>
-          <w:b/>
-          <w:bCs/>
-        </w:rPr>
-        <w:t>ReglasOthello</w:t>
-      </w:r>
-      <w:proofErr w:type="spellEnd"/>
-      <w:r>
-        <w:rPr>
-          <w:b/>
-          <w:bCs/>
-        </w:rPr>
-        <w:t>:</w:t>
-      </w:r>
-    </w:p>
-    <w:p>
-      <w:pPr>
-        <w:pStyle w:val="Prrafodelista"/>
-        <w:numPr>
-          <w:ilvl w:val="0"/>
-          <w:numId w:val="3"/>
-        </w:numPr>
-        <w:rPr>
-          <w:b/>
-          <w:bCs/>
-        </w:rPr>
-      </w:pPr>
-      <w:r>
-        <w:rPr>
-          <w:b/>
-          <w:bCs/>
-        </w:rPr>
-        <w:t>Métodos:</w:t>
-      </w:r>
-    </w:p>
-    <w:p>
-      <w:pPr>
-        <w:pStyle w:val="Prrafodelista"/>
-        <w:numPr>
-          <w:ilvl w:val="0"/>
-          <w:numId w:val="11"/>
-        </w:numPr>
-      </w:pPr>
-      <w:proofErr w:type="spellStart"/>
-      <w:proofErr w:type="gramStart"/>
-      <w:r>
-        <w:t>esJugadaLegal</w:t>
-      </w:r>
-      <w:proofErr w:type="spellEnd"/>
-      <w:r>
-        <w:t>(</w:t>
-      </w:r>
-      <w:proofErr w:type="gramEnd"/>
-      <w:r>
-        <w:t>tablero, fila, columna, jugador): Verifica si una jugada es legal según las reglas del juego Otelo.</w:t>
-      </w:r>
-    </w:p>
-    <w:p>
-      <w:pPr>
-        <w:pStyle w:val="Prrafodelista"/>
-        <w:numPr>
-          <w:ilvl w:val="0"/>
-          <w:numId w:val="11"/>
-        </w:numPr>
-      </w:pPr>
-      <w:proofErr w:type="spellStart"/>
-      <w:proofErr w:type="gramStart"/>
-      <w:r>
-        <w:t>realizarJugada</w:t>
-      </w:r>
-      <w:proofErr w:type="spellEnd"/>
-      <w:r>
-        <w:t>(</w:t>
-      </w:r>
-      <w:proofErr w:type="gramEnd"/>
-      <w:r>
-        <w:t>tablero, fila, columna, jugador): Realiza una jugada en el tablero y actualiza las fichas de acuerdo con las reglas del juego.</w:t>
-      </w:r>
-    </w:p>
-    <w:p>
-      <w:pPr>
-        <w:pStyle w:val="Prrafodelista"/>
-        <w:numPr>
-          <w:ilvl w:val="0"/>
-          <w:numId w:val="11"/>
-        </w:numPr>
-      </w:pPr>
-      <w:proofErr w:type="spellStart"/>
-      <w:proofErr w:type="gramStart"/>
-      <w:r>
-        <w:t>calcularPuntaje</w:t>
-      </w:r>
-      <w:proofErr w:type="spellEnd"/>
-      <w:r>
-        <w:t>(</w:t>
-      </w:r>
-      <w:proofErr w:type="gramEnd"/>
-      <w:r>
-        <w:t>tablero, jugador): Calcula el puntaje de un jugador en función de las fichas en el tablero.</w:t>
-      </w:r>
-    </w:p>
-    <w:p>
-      <w:pPr>
-        <w:pStyle w:val="Prrafodelista"/>
-        <w:numPr>
-          <w:ilvl w:val="0"/>
-          <w:numId w:val="11"/>
-        </w:numPr>
-      </w:pPr>
-      <w:proofErr w:type="spellStart"/>
-      <w:r>
-        <w:t>determinarGanador</w:t>
-      </w:r>
-      <w:proofErr w:type="spellEnd"/>
-      <w:r>
-        <w:t>(tablero): Determina quién es el ganador del juego basándose en el puntaje de los jugadores.</w:t>
-      </w:r>
-    </w:p>
-    <w:p>
-      <w:pPr>
-        <w:rPr>
-          <w:b/>
-          <w:bCs/>
-        </w:rPr>
-      </w:pPr>
-      <w:r>
-        <w:rPr>
-          <w:b/>
-          <w:bCs/>
-        </w:rPr>
-        <w:t xml:space="preserve">Clase </w:t>
-      </w:r>
-      <w:proofErr w:type="spellStart"/>
-      <w:r>
-        <w:rPr>
-          <w:b/>
-          <w:bCs/>
-        </w:rPr>
-        <w:t>men</w:t>
-      </w:r>
-      <w:r>
-        <w:rPr>
-          <w:b/>
-          <w:bCs/>
-        </w:rPr>
-        <w:t>u</w:t>
-      </w:r>
-      <w:proofErr w:type="spellEnd"/>
-      <w:r>
-        <w:rPr>
-          <w:b/>
-          <w:bCs/>
-        </w:rPr>
-        <w:t>:</w:t>
-      </w:r>
-    </w:p>
-    <w:p>
-      <w:pPr>
-        <w:pStyle w:val="Prrafodelista"/>
-        <w:numPr>
-          <w:ilvl w:val="0"/>
-          <w:numId w:val="3"/>
-        </w:numPr>
-      </w:pPr>
-      <w:r>
-        <w:t>Atributos:</w:t>
-      </w:r>
-    </w:p>
-    <w:p>
-      <w:pPr>
-        <w:pStyle w:val="Prrafodelista"/>
-        <w:numPr>
-          <w:ilvl w:val="0"/>
-          <w:numId w:val="13"/>
-        </w:numPr>
-      </w:pPr>
-      <w:proofErr w:type="spellStart"/>
-      <w:r>
-        <w:t>menuJuego</w:t>
-      </w:r>
-      <w:proofErr w:type="spellEnd"/>
-      <w:r>
-        <w:t>: opción del menú para poder ingresar al juego.</w:t>
-      </w:r>
-    </w:p>
-    <w:p>
-      <w:pPr>
-        <w:pStyle w:val="Prrafodelista"/>
-        <w:numPr>
-          <w:ilvl w:val="0"/>
-          <w:numId w:val="13"/>
-        </w:numPr>
-      </w:pPr>
-      <w:proofErr w:type="spellStart"/>
-      <w:r>
-        <w:t>menuHistorico</w:t>
-      </w:r>
-      <w:proofErr w:type="spellEnd"/>
-      <w:r>
-        <w:t>: opción del menú para poder cargar el histórico de partidas jugadas.</w:t>
-      </w:r>
-    </w:p>
-    <w:p>
-      <w:pPr>
-        <w:pStyle w:val="Prrafodelista"/>
-        <w:numPr>
-          <w:ilvl w:val="0"/>
-          <w:numId w:val="13"/>
-        </w:numPr>
-      </w:pPr>
-      <w:proofErr w:type="spellStart"/>
-      <w:r>
-        <w:t>menuSalir</w:t>
-      </w:r>
-      <w:proofErr w:type="spellEnd"/>
-      <w:r>
-        <w:t>: opción del menú para salir del juego (o finalizar el programa).</w:t>
-      </w:r>
-    </w:p>
-    <w:p/>
-    <w:p>
-      <w:pPr>
-        <w:pStyle w:val="Prrafodelista"/>
-        <w:numPr>
-          <w:ilvl w:val="0"/>
-          <w:numId w:val="3"/>
-        </w:numPr>
-      </w:pPr>
-      <w:r>
-        <w:t>Métodos:</w:t>
-      </w:r>
-    </w:p>
-    <w:p>
-      <w:pPr>
-        <w:pStyle w:val="Prrafodelista"/>
-        <w:numPr>
-          <w:ilvl w:val="0"/>
           <w:numId w:val="14"/>
         </w:numPr>
       </w:pPr>
-      <w:proofErr w:type="spellStart"/>
-      <w:proofErr w:type="gramStart"/>
-      <w:r>
-        <w:t>mostarMenu</w:t>
-      </w:r>
-      <w:proofErr w:type="spellEnd"/>
-      <w:r>
-        <w:t>(</w:t>
-      </w:r>
-      <w:proofErr w:type="gramEnd"/>
-      <w:r>
-        <w:t>): permite desplegar las opciones del menú.</w:t>
+      <w:r>
+        <w:t>mostarMenu(): permite desplegar las opciones del menú.</w:t>
       </w:r>
     </w:p>
     <w:p>

</xml_diff>